<commit_message>
Add log for externel rule，logging and stagging
</commit_message>
<xml_diff>
--- a/resources/template/dom/ERRRULERECEIVER.docx
+++ b/resources/template/dom/ERRRULERECEIVER.docx
@@ -4,6 +4,7 @@
   <w:body>
     <w:tbl>
       <w:tblPr>
+        <w:tblpPr w:leftFromText="180" w:rightFromText="180" w:horzAnchor="margin" w:tblpY="480"/>
         <w:tblW w:w="5013" w:type="pct"/>
         <w:tblLayout w:type="fixed"/>
         <w:tblLook w:val="00A0" w:firstRow="1" w:lastRow="0" w:firstColumn="1" w:lastColumn="0" w:noHBand="0" w:noVBand="0"/>
@@ -57,24 +58,6 @@
               </w:rPr>
               <w:t xml:space="preserve"> </w:t>
             </w:r>
-            <w:r>
-              <w:rPr>
-                <w:color w:val="2E74B5" w:themeColor="accent1" w:themeShade="BF"/>
-              </w:rPr>
-              <w:t>$</w:t>
-            </w:r>
-            <w:r>
-              <w:rPr>
-                <w:color w:val="2E74B5" w:themeColor="accent1" w:themeShade="BF"/>
-              </w:rPr>
-              <w:t>Receiver</w:t>
-            </w:r>
-            <w:r>
-              <w:rPr>
-                <w:color w:val="2E74B5" w:themeColor="accent1" w:themeShade="BF"/>
-              </w:rPr>
-              <w:t>_Value</w:t>
-            </w:r>
           </w:p>
         </w:tc>
       </w:tr>
@@ -82,48 +65,71 @@
         <w:tc>
           <w:tcPr>
             <w:tcW w:w="877" w:type="pct"/>
+            <w:vMerge w:val="restart"/>
             <w:tcBorders>
               <w:top w:val="single" w:sz="6" w:space="0" w:color="auto"/>
               <w:left w:val="single" w:sz="6" w:space="0" w:color="auto"/>
+              <w:right w:val="single" w:sz="6" w:space="0" w:color="auto"/>
+            </w:tcBorders>
+            <w:shd w:val="clear" w:color="auto" w:fill="BFBFBF" w:themeFill="background1" w:themeFillShade="BF"/>
+          </w:tcPr>
+          <w:p>
+            <w:pPr>
+              <w:spacing w:line="276" w:lineRule="auto"/>
+              <w:rPr>
+                <w:rFonts w:asciiTheme="minorHAnsi" w:hAnsiTheme="minorHAnsi"/>
+                <w:b/>
+                <w:sz w:val="22"/>
+                <w:szCs w:val="22"/>
+              </w:rPr>
+            </w:pPr>
+            <w:r>
+              <w:rPr>
+                <w:rFonts w:asciiTheme="minorHAnsi" w:hAnsiTheme="minorHAnsi"/>
+                <w:b/>
+                <w:sz w:val="22"/>
+                <w:szCs w:val="22"/>
+              </w:rPr>
+              <w:t>Communication Party</w:t>
+            </w:r>
+          </w:p>
+        </w:tc>
+        <w:tc>
+          <w:tcPr>
+            <w:tcW w:w="1376" w:type="pct"/>
+            <w:tcBorders>
+              <w:top w:val="single" w:sz="6" w:space="0" w:color="auto"/>
+              <w:left w:val="single" w:sz="6" w:space="0" w:color="auto"/>
               <w:bottom w:val="single" w:sz="6" w:space="0" w:color="auto"/>
               <w:right w:val="single" w:sz="6" w:space="0" w:color="auto"/>
             </w:tcBorders>
-            <w:shd w:val="clear" w:color="auto" w:fill="BFBFBF" w:themeFill="background1" w:themeFillShade="BF"/>
-          </w:tcPr>
-          <w:p>
-            <w:pPr>
-              <w:spacing w:line="276" w:lineRule="auto"/>
-              <w:rPr>
-                <w:rFonts w:asciiTheme="minorHAnsi" w:hAnsiTheme="minorHAnsi"/>
-                <w:b/>
-                <w:sz w:val="22"/>
-                <w:szCs w:val="22"/>
-              </w:rPr>
-            </w:pPr>
-            <w:r>
-              <w:rPr>
-                <w:rFonts w:asciiTheme="minorHAnsi" w:hAnsiTheme="minorHAnsi"/>
-                <w:b/>
-                <w:sz w:val="22"/>
-                <w:szCs w:val="22"/>
-              </w:rPr>
-              <w:t>Communication Party</w:t>
-            </w:r>
-            <w:r>
-              <w:rPr>
-                <w:rFonts w:asciiTheme="minorHAnsi" w:hAnsiTheme="minorHAnsi"/>
-                <w:b/>
-                <w:sz w:val="22"/>
-                <w:szCs w:val="22"/>
-              </w:rPr>
-              <w:t xml:space="preserve"> </w:t>
-            </w:r>
-          </w:p>
-        </w:tc>
-        <w:tc>
-          <w:tcPr>
-            <w:tcW w:w="4123" w:type="pct"/>
-            <w:gridSpan w:val="2"/>
+            <w:shd w:val="clear" w:color="auto" w:fill="auto"/>
+          </w:tcPr>
+          <w:p>
+            <w:pPr>
+              <w:rPr>
+                <w:rFonts w:asciiTheme="minorHAnsi" w:hAnsiTheme="minorHAnsi"/>
+                <w:b/>
+                <w:sz w:val="22"/>
+                <w:szCs w:val="22"/>
+                <w:lang w:eastAsia="zh-CN"/>
+              </w:rPr>
+            </w:pPr>
+            <w:r>
+              <w:rPr>
+                <w:rFonts w:asciiTheme="minorHAnsi" w:hAnsiTheme="minorHAnsi"/>
+                <w:b/>
+                <w:sz w:val="22"/>
+                <w:szCs w:val="22"/>
+                <w:lang w:eastAsia="zh-CN"/>
+              </w:rPr>
+              <w:t>Communication Party ID</w:t>
+            </w:r>
+          </w:p>
+        </w:tc>
+        <w:tc>
+          <w:tcPr>
+            <w:tcW w:w="2747" w:type="pct"/>
             <w:tcBorders>
               <w:top w:val="single" w:sz="6" w:space="0" w:color="auto"/>
               <w:left w:val="single" w:sz="6" w:space="0" w:color="auto"/>
@@ -141,6 +147,18 @@
                 <w:lang w:eastAsia="zh-CN"/>
               </w:rPr>
             </w:pPr>
+            <w:r>
+              <w:t>$</w:t>
+            </w:r>
+            <w:r>
+              <w:rPr>
+                <w:rFonts w:asciiTheme="minorHAnsi" w:hAnsiTheme="minorHAnsi"/>
+                <w:sz w:val="22"/>
+                <w:szCs w:val="22"/>
+                <w:lang w:eastAsia="zh-CN"/>
+              </w:rPr>
+              <w:t>CommunicationPartyId_Value</w:t>
+            </w:r>
           </w:p>
         </w:tc>
       </w:tr>
@@ -148,119 +166,63 @@
         <w:tc>
           <w:tcPr>
             <w:tcW w:w="877" w:type="pct"/>
+            <w:vMerge/>
+            <w:tcBorders>
+              <w:left w:val="single" w:sz="6" w:space="0" w:color="auto"/>
+              <w:right w:val="single" w:sz="6" w:space="0" w:color="auto"/>
+            </w:tcBorders>
+            <w:shd w:val="clear" w:color="auto" w:fill="BFBFBF" w:themeFill="background1" w:themeFillShade="BF"/>
+          </w:tcPr>
+          <w:p>
+            <w:pPr>
+              <w:spacing w:line="276" w:lineRule="auto"/>
+              <w:rPr>
+                <w:rFonts w:asciiTheme="minorHAnsi" w:hAnsiTheme="minorHAnsi"/>
+                <w:b/>
+                <w:sz w:val="22"/>
+                <w:szCs w:val="22"/>
+              </w:rPr>
+            </w:pPr>
+          </w:p>
+        </w:tc>
+        <w:tc>
+          <w:tcPr>
+            <w:tcW w:w="1376" w:type="pct"/>
             <w:tcBorders>
               <w:top w:val="single" w:sz="6" w:space="0" w:color="auto"/>
               <w:left w:val="single" w:sz="6" w:space="0" w:color="auto"/>
               <w:bottom w:val="single" w:sz="6" w:space="0" w:color="auto"/>
               <w:right w:val="single" w:sz="6" w:space="0" w:color="auto"/>
             </w:tcBorders>
-            <w:shd w:val="clear" w:color="auto" w:fill="BFBFBF" w:themeFill="background1" w:themeFillShade="BF"/>
-          </w:tcPr>
-          <w:p>
-            <w:pPr>
-              <w:spacing w:line="276" w:lineRule="auto"/>
-              <w:rPr>
-                <w:rFonts w:asciiTheme="minorHAnsi" w:hAnsiTheme="minorHAnsi"/>
-                <w:b/>
-                <w:sz w:val="22"/>
-                <w:szCs w:val="22"/>
-              </w:rPr>
-            </w:pPr>
-          </w:p>
-        </w:tc>
-        <w:tc>
-          <w:tcPr>
-            <w:tcW w:w="1376" w:type="pct"/>
-            <w:tcBorders>
-              <w:top w:val="single" w:sz="6" w:space="0" w:color="auto"/>
-              <w:left w:val="single" w:sz="6" w:space="0" w:color="auto"/>
-              <w:bottom w:val="single" w:sz="6" w:space="0" w:color="auto"/>
-              <w:right w:val="single" w:sz="6" w:space="0" w:color="auto"/>
-            </w:tcBorders>
             <w:shd w:val="clear" w:color="auto" w:fill="auto"/>
           </w:tcPr>
           <w:p>
             <w:pPr>
               <w:rPr>
-                <w:rFonts w:asciiTheme="minorHAnsi" w:hAnsiTheme="minorHAnsi"/>
-                <w:sz w:val="22"/>
-                <w:szCs w:val="22"/>
-                <w:lang w:eastAsia="zh-CN"/>
-              </w:rPr>
-            </w:pPr>
-            <w:r>
-              <w:rPr>
-                <w:rFonts w:asciiTheme="minorHAnsi" w:hAnsiTheme="minorHAnsi"/>
-                <w:sz w:val="22"/>
-                <w:szCs w:val="22"/>
-                <w:lang w:eastAsia="zh-CN"/>
-              </w:rPr>
-              <w:t>Communication Party ID</w:t>
+                <w:rFonts w:ascii="Calibri" w:hAnsi="Calibri" w:cs="Times New Roman"/>
+                <w:b/>
+                <w:noProof w:val="0"/>
+                <w:color w:val="000000"/>
+                <w:sz w:val="22"/>
+                <w:szCs w:val="22"/>
+                <w:lang w:val="en-US" w:eastAsia="zh-CN"/>
+              </w:rPr>
+            </w:pPr>
+            <w:r>
+              <w:rPr>
+                <w:rFonts w:ascii="Calibri" w:hAnsi="Calibri"/>
+                <w:b/>
+                <w:color w:val="000000"/>
+                <w:sz w:val="22"/>
+                <w:szCs w:val="22"/>
+              </w:rPr>
+              <w:t>Scheme ID</w:t>
             </w:r>
           </w:p>
         </w:tc>
         <w:tc>
           <w:tcPr>
             <w:tcW w:w="2747" w:type="pct"/>
-            <w:tcBorders>
-              <w:top w:val="single" w:sz="6" w:space="0" w:color="auto"/>
-              <w:left w:val="single" w:sz="6" w:space="0" w:color="auto"/>
-              <w:bottom w:val="single" w:sz="6" w:space="0" w:color="auto"/>
-              <w:right w:val="single" w:sz="6" w:space="0" w:color="auto"/>
-            </w:tcBorders>
-            <w:shd w:val="clear" w:color="auto" w:fill="auto"/>
-          </w:tcPr>
-          <w:p>
-            <w:pPr>
-              <w:rPr>
-                <w:rFonts w:asciiTheme="minorHAnsi" w:hAnsiTheme="minorHAnsi"/>
-                <w:sz w:val="22"/>
-                <w:szCs w:val="22"/>
-                <w:lang w:eastAsia="zh-CN"/>
-              </w:rPr>
-            </w:pPr>
-            <w:r>
-              <w:t>$</w:t>
-            </w:r>
-            <w:r>
-              <w:rPr>
-                <w:rFonts w:asciiTheme="minorHAnsi" w:hAnsiTheme="minorHAnsi"/>
-                <w:sz w:val="22"/>
-                <w:szCs w:val="22"/>
-                <w:lang w:eastAsia="zh-CN"/>
-              </w:rPr>
-              <w:t>CommunicationPartyId_Value</w:t>
-            </w:r>
-          </w:p>
-        </w:tc>
-      </w:tr>
-      <w:tr>
-        <w:tc>
-          <w:tcPr>
-            <w:tcW w:w="877" w:type="pct"/>
-            <w:tcBorders>
-              <w:top w:val="single" w:sz="6" w:space="0" w:color="auto"/>
-              <w:left w:val="single" w:sz="6" w:space="0" w:color="auto"/>
-              <w:bottom w:val="single" w:sz="6" w:space="0" w:color="auto"/>
-              <w:right w:val="single" w:sz="6" w:space="0" w:color="auto"/>
-            </w:tcBorders>
-            <w:shd w:val="clear" w:color="auto" w:fill="BFBFBF" w:themeFill="background1" w:themeFillShade="BF"/>
-          </w:tcPr>
-          <w:p>
-            <w:pPr>
-              <w:spacing w:line="276" w:lineRule="auto"/>
-              <w:rPr>
-                <w:rFonts w:asciiTheme="minorHAnsi" w:hAnsiTheme="minorHAnsi"/>
-                <w:b/>
-                <w:sz w:val="22"/>
-                <w:szCs w:val="22"/>
-              </w:rPr>
-            </w:pPr>
-          </w:p>
-        </w:tc>
-        <w:tc>
-          <w:tcPr>
-            <w:tcW w:w="1376" w:type="pct"/>
             <w:tcBorders>
               <w:top w:val="single" w:sz="6" w:space="0" w:color="auto"/>
               <w:left w:val="single" w:sz="6" w:space="0" w:color="auto"/>
@@ -281,37 +243,187 @@
               </w:rPr>
             </w:pPr>
             <w:r>
+              <w:t>$</w:t>
+            </w:r>
+            <w:r>
+              <w:rPr>
+                <w:rFonts w:asciiTheme="minorHAnsi" w:hAnsiTheme="minorHAnsi"/>
+                <w:sz w:val="22"/>
+                <w:szCs w:val="22"/>
+                <w:lang w:eastAsia="zh-CN"/>
+              </w:rPr>
+              <w:t>SchemeId_Value</w:t>
+            </w:r>
+          </w:p>
+        </w:tc>
+      </w:tr>
+      <w:tr>
+        <w:tc>
+          <w:tcPr>
+            <w:tcW w:w="877" w:type="pct"/>
+            <w:vMerge/>
+            <w:tcBorders>
+              <w:left w:val="single" w:sz="6" w:space="0" w:color="auto"/>
+              <w:right w:val="single" w:sz="6" w:space="0" w:color="auto"/>
+            </w:tcBorders>
+            <w:shd w:val="clear" w:color="auto" w:fill="BFBFBF" w:themeFill="background1" w:themeFillShade="BF"/>
+          </w:tcPr>
+          <w:p>
+            <w:pPr>
+              <w:spacing w:line="276" w:lineRule="auto"/>
+              <w:rPr>
+                <w:rFonts w:asciiTheme="minorHAnsi" w:hAnsiTheme="minorHAnsi"/>
+                <w:b/>
+                <w:sz w:val="22"/>
+                <w:szCs w:val="22"/>
+              </w:rPr>
+            </w:pPr>
+          </w:p>
+        </w:tc>
+        <w:tc>
+          <w:tcPr>
+            <w:tcW w:w="1376" w:type="pct"/>
+            <w:tcBorders>
+              <w:top w:val="single" w:sz="6" w:space="0" w:color="auto"/>
+              <w:left w:val="single" w:sz="6" w:space="0" w:color="auto"/>
+              <w:bottom w:val="single" w:sz="6" w:space="0" w:color="auto"/>
+              <w:right w:val="single" w:sz="6" w:space="0" w:color="auto"/>
+            </w:tcBorders>
+            <w:shd w:val="clear" w:color="auto" w:fill="auto"/>
+          </w:tcPr>
+          <w:p>
+            <w:pPr>
+              <w:rPr>
+                <w:rFonts w:asciiTheme="minorHAnsi" w:hAnsiTheme="minorHAnsi"/>
+                <w:b/>
+                <w:sz w:val="22"/>
+                <w:szCs w:val="22"/>
+                <w:lang w:eastAsia="zh-CN"/>
+              </w:rPr>
+            </w:pPr>
+            <w:r>
+              <w:rPr>
+                <w:rFonts w:asciiTheme="minorHAnsi" w:hAnsiTheme="minorHAnsi"/>
+                <w:b/>
+                <w:sz w:val="22"/>
+                <w:szCs w:val="22"/>
+                <w:lang w:eastAsia="zh-CN"/>
+              </w:rPr>
+              <w:t>Scheme Agency ID</w:t>
+            </w:r>
+          </w:p>
+        </w:tc>
+        <w:tc>
+          <w:tcPr>
+            <w:tcW w:w="2747" w:type="pct"/>
+            <w:tcBorders>
+              <w:top w:val="single" w:sz="6" w:space="0" w:color="auto"/>
+              <w:left w:val="single" w:sz="6" w:space="0" w:color="auto"/>
+              <w:bottom w:val="single" w:sz="6" w:space="0" w:color="auto"/>
+              <w:right w:val="single" w:sz="6" w:space="0" w:color="auto"/>
+            </w:tcBorders>
+            <w:shd w:val="clear" w:color="auto" w:fill="auto"/>
+          </w:tcPr>
+          <w:p>
+            <w:pPr>
+              <w:rPr>
+                <w:rFonts w:asciiTheme="minorHAnsi" w:hAnsiTheme="minorHAnsi"/>
+                <w:sz w:val="22"/>
+                <w:szCs w:val="22"/>
+                <w:lang w:eastAsia="zh-CN"/>
+              </w:rPr>
+            </w:pPr>
+            <w:r>
+              <w:t>$</w:t>
+            </w:r>
+            <w:r>
+              <w:rPr>
+                <w:rFonts w:asciiTheme="minorHAnsi" w:hAnsiTheme="minorHAnsi"/>
+                <w:sz w:val="22"/>
+                <w:szCs w:val="22"/>
+                <w:lang w:eastAsia="zh-CN"/>
+              </w:rPr>
+              <w:t>SchemaAgencyId_Value</w:t>
+            </w:r>
+          </w:p>
+        </w:tc>
+      </w:tr>
+      <w:tr>
+        <w:tc>
+          <w:tcPr>
+            <w:tcW w:w="877" w:type="pct"/>
+            <w:vMerge/>
+            <w:tcBorders>
+              <w:left w:val="single" w:sz="6" w:space="0" w:color="auto"/>
+              <w:bottom w:val="single" w:sz="6" w:space="0" w:color="auto"/>
+              <w:right w:val="single" w:sz="6" w:space="0" w:color="auto"/>
+            </w:tcBorders>
+            <w:shd w:val="clear" w:color="auto" w:fill="BFBFBF" w:themeFill="background1" w:themeFillShade="BF"/>
+          </w:tcPr>
+          <w:p>
+            <w:pPr>
+              <w:spacing w:line="276" w:lineRule="auto"/>
+              <w:rPr>
+                <w:rFonts w:asciiTheme="minorHAnsi" w:hAnsiTheme="minorHAnsi"/>
+                <w:b/>
+                <w:sz w:val="22"/>
+                <w:szCs w:val="22"/>
+              </w:rPr>
+            </w:pPr>
+          </w:p>
+        </w:tc>
+        <w:tc>
+          <w:tcPr>
+            <w:tcW w:w="1376" w:type="pct"/>
+            <w:tcBorders>
+              <w:top w:val="single" w:sz="6" w:space="0" w:color="auto"/>
+              <w:left w:val="single" w:sz="6" w:space="0" w:color="auto"/>
+              <w:bottom w:val="single" w:sz="6" w:space="0" w:color="auto"/>
+              <w:right w:val="single" w:sz="6" w:space="0" w:color="auto"/>
+            </w:tcBorders>
+            <w:shd w:val="clear" w:color="auto" w:fill="auto"/>
+          </w:tcPr>
+          <w:p>
+            <w:pPr>
+              <w:rPr>
+                <w:rFonts w:ascii="Calibri" w:hAnsi="Calibri"/>
+                <w:b/>
+                <w:color w:val="000000"/>
+                <w:sz w:val="22"/>
+                <w:szCs w:val="22"/>
+              </w:rPr>
+            </w:pPr>
+            <w:r>
+              <w:rPr>
+                <w:rFonts w:asciiTheme="minorHAnsi" w:hAnsiTheme="minorHAnsi"/>
+                <w:b/>
+                <w:sz w:val="22"/>
+                <w:szCs w:val="22"/>
+                <w:lang w:eastAsia="zh-CN"/>
+              </w:rPr>
+              <w:t>Name</w:t>
+            </w:r>
+          </w:p>
+        </w:tc>
+        <w:tc>
+          <w:tcPr>
+            <w:tcW w:w="2747" w:type="pct"/>
+            <w:tcBorders>
+              <w:top w:val="single" w:sz="6" w:space="0" w:color="auto"/>
+              <w:left w:val="single" w:sz="6" w:space="0" w:color="auto"/>
+              <w:bottom w:val="single" w:sz="6" w:space="0" w:color="auto"/>
+              <w:right w:val="single" w:sz="6" w:space="0" w:color="auto"/>
+            </w:tcBorders>
+            <w:shd w:val="clear" w:color="auto" w:fill="auto"/>
+          </w:tcPr>
+          <w:p>
+            <w:pPr>
               <w:rPr>
                 <w:rFonts w:ascii="Calibri" w:hAnsi="Calibri"/>
                 <w:color w:val="000000"/>
                 <w:sz w:val="22"/>
                 <w:szCs w:val="22"/>
               </w:rPr>
-              <w:t>Scheme ID</w:t>
-            </w:r>
-          </w:p>
-        </w:tc>
-        <w:tc>
-          <w:tcPr>
-            <w:tcW w:w="2747" w:type="pct"/>
-            <w:tcBorders>
-              <w:top w:val="single" w:sz="6" w:space="0" w:color="auto"/>
-              <w:left w:val="single" w:sz="6" w:space="0" w:color="auto"/>
-              <w:bottom w:val="single" w:sz="6" w:space="0" w:color="auto"/>
-              <w:right w:val="single" w:sz="6" w:space="0" w:color="auto"/>
-            </w:tcBorders>
-            <w:shd w:val="clear" w:color="auto" w:fill="auto"/>
-          </w:tcPr>
-          <w:p>
-            <w:pPr>
-              <w:rPr>
-                <w:rFonts w:ascii="Calibri" w:hAnsi="Calibri" w:cs="Times New Roman"/>
-                <w:noProof w:val="0"/>
-                <w:color w:val="000000"/>
-                <w:sz w:val="22"/>
-                <w:szCs w:val="22"/>
-                <w:lang w:val="en-US" w:eastAsia="zh-CN"/>
-              </w:rPr>
             </w:pPr>
             <w:r>
               <w:t>$</w:t>
@@ -323,7 +435,7 @@
                 <w:szCs w:val="22"/>
                 <w:lang w:eastAsia="zh-CN"/>
               </w:rPr>
-              <w:t>SchemeId_Value</w:t>
+              <w:t>Name_Value</w:t>
             </w:r>
           </w:p>
         </w:tc>
@@ -350,186 +462,6 @@
                 <w:szCs w:val="22"/>
               </w:rPr>
             </w:pPr>
-          </w:p>
-        </w:tc>
-        <w:tc>
-          <w:tcPr>
-            <w:tcW w:w="1376" w:type="pct"/>
-            <w:tcBorders>
-              <w:top w:val="single" w:sz="6" w:space="0" w:color="auto"/>
-              <w:left w:val="single" w:sz="6" w:space="0" w:color="auto"/>
-              <w:bottom w:val="single" w:sz="6" w:space="0" w:color="auto"/>
-              <w:right w:val="single" w:sz="6" w:space="0" w:color="auto"/>
-            </w:tcBorders>
-            <w:shd w:val="clear" w:color="auto" w:fill="auto"/>
-          </w:tcPr>
-          <w:p>
-            <w:pPr>
-              <w:rPr>
-                <w:rFonts w:asciiTheme="minorHAnsi" w:hAnsiTheme="minorHAnsi"/>
-                <w:sz w:val="22"/>
-                <w:szCs w:val="22"/>
-                <w:lang w:eastAsia="zh-CN"/>
-              </w:rPr>
-            </w:pPr>
-            <w:r>
-              <w:rPr>
-                <w:rFonts w:asciiTheme="minorHAnsi" w:hAnsiTheme="minorHAnsi"/>
-                <w:sz w:val="22"/>
-                <w:szCs w:val="22"/>
-                <w:lang w:eastAsia="zh-CN"/>
-              </w:rPr>
-              <w:t>Scheme Agency ID</w:t>
-            </w:r>
-          </w:p>
-        </w:tc>
-        <w:tc>
-          <w:tcPr>
-            <w:tcW w:w="2747" w:type="pct"/>
-            <w:tcBorders>
-              <w:top w:val="single" w:sz="6" w:space="0" w:color="auto"/>
-              <w:left w:val="single" w:sz="6" w:space="0" w:color="auto"/>
-              <w:bottom w:val="single" w:sz="6" w:space="0" w:color="auto"/>
-              <w:right w:val="single" w:sz="6" w:space="0" w:color="auto"/>
-            </w:tcBorders>
-            <w:shd w:val="clear" w:color="auto" w:fill="auto"/>
-          </w:tcPr>
-          <w:p>
-            <w:pPr>
-              <w:rPr>
-                <w:rFonts w:asciiTheme="minorHAnsi" w:hAnsiTheme="minorHAnsi"/>
-                <w:sz w:val="22"/>
-                <w:szCs w:val="22"/>
-                <w:lang w:eastAsia="zh-CN"/>
-              </w:rPr>
-            </w:pPr>
-            <w:r>
-              <w:t>$</w:t>
-            </w:r>
-            <w:r>
-              <w:rPr>
-                <w:rFonts w:asciiTheme="minorHAnsi" w:hAnsiTheme="minorHAnsi"/>
-                <w:sz w:val="22"/>
-                <w:szCs w:val="22"/>
-                <w:lang w:eastAsia="zh-CN"/>
-              </w:rPr>
-              <w:t>SchemaAgencyId_Value</w:t>
-            </w:r>
-          </w:p>
-        </w:tc>
-      </w:tr>
-      <w:tr>
-        <w:tc>
-          <w:tcPr>
-            <w:tcW w:w="877" w:type="pct"/>
-            <w:tcBorders>
-              <w:top w:val="single" w:sz="6" w:space="0" w:color="auto"/>
-              <w:left w:val="single" w:sz="6" w:space="0" w:color="auto"/>
-              <w:bottom w:val="single" w:sz="6" w:space="0" w:color="auto"/>
-              <w:right w:val="single" w:sz="6" w:space="0" w:color="auto"/>
-            </w:tcBorders>
-            <w:shd w:val="clear" w:color="auto" w:fill="BFBFBF" w:themeFill="background1" w:themeFillShade="BF"/>
-          </w:tcPr>
-          <w:p>
-            <w:pPr>
-              <w:spacing w:line="276" w:lineRule="auto"/>
-              <w:rPr>
-                <w:rFonts w:asciiTheme="minorHAnsi" w:hAnsiTheme="minorHAnsi"/>
-                <w:b/>
-                <w:sz w:val="22"/>
-                <w:szCs w:val="22"/>
-              </w:rPr>
-            </w:pPr>
-          </w:p>
-        </w:tc>
-        <w:tc>
-          <w:tcPr>
-            <w:tcW w:w="1376" w:type="pct"/>
-            <w:tcBorders>
-              <w:top w:val="single" w:sz="6" w:space="0" w:color="auto"/>
-              <w:left w:val="single" w:sz="6" w:space="0" w:color="auto"/>
-              <w:bottom w:val="single" w:sz="6" w:space="0" w:color="auto"/>
-              <w:right w:val="single" w:sz="6" w:space="0" w:color="auto"/>
-            </w:tcBorders>
-            <w:shd w:val="clear" w:color="auto" w:fill="auto"/>
-          </w:tcPr>
-          <w:p>
-            <w:pPr>
-              <w:rPr>
-                <w:rFonts w:ascii="Calibri" w:hAnsi="Calibri"/>
-                <w:color w:val="000000"/>
-                <w:sz w:val="22"/>
-                <w:szCs w:val="22"/>
-              </w:rPr>
-            </w:pPr>
-            <w:r>
-              <w:rPr>
-                <w:rFonts w:asciiTheme="minorHAnsi" w:hAnsiTheme="minorHAnsi"/>
-                <w:sz w:val="22"/>
-                <w:szCs w:val="22"/>
-                <w:lang w:eastAsia="zh-CN"/>
-              </w:rPr>
-              <w:t>Name</w:t>
-            </w:r>
-          </w:p>
-        </w:tc>
-        <w:tc>
-          <w:tcPr>
-            <w:tcW w:w="2747" w:type="pct"/>
-            <w:tcBorders>
-              <w:top w:val="single" w:sz="6" w:space="0" w:color="auto"/>
-              <w:left w:val="single" w:sz="6" w:space="0" w:color="auto"/>
-              <w:bottom w:val="single" w:sz="6" w:space="0" w:color="auto"/>
-              <w:right w:val="single" w:sz="6" w:space="0" w:color="auto"/>
-            </w:tcBorders>
-            <w:shd w:val="clear" w:color="auto" w:fill="auto"/>
-          </w:tcPr>
-          <w:p>
-            <w:pPr>
-              <w:rPr>
-                <w:rFonts w:ascii="Calibri" w:hAnsi="Calibri"/>
-                <w:color w:val="000000"/>
-                <w:sz w:val="22"/>
-                <w:szCs w:val="22"/>
-              </w:rPr>
-            </w:pPr>
-            <w:r>
-              <w:t>$</w:t>
-            </w:r>
-            <w:r>
-              <w:rPr>
-                <w:rFonts w:asciiTheme="minorHAnsi" w:hAnsiTheme="minorHAnsi"/>
-                <w:sz w:val="22"/>
-                <w:szCs w:val="22"/>
-                <w:lang w:eastAsia="zh-CN"/>
-              </w:rPr>
-              <w:t>Name_Value</w:t>
-            </w:r>
-          </w:p>
-        </w:tc>
-      </w:tr>
-      <w:tr>
-        <w:tc>
-          <w:tcPr>
-            <w:tcW w:w="877" w:type="pct"/>
-            <w:tcBorders>
-              <w:top w:val="single" w:sz="6" w:space="0" w:color="auto"/>
-              <w:left w:val="single" w:sz="6" w:space="0" w:color="auto"/>
-              <w:bottom w:val="single" w:sz="6" w:space="0" w:color="auto"/>
-              <w:right w:val="single" w:sz="6" w:space="0" w:color="auto"/>
-            </w:tcBorders>
-            <w:shd w:val="clear" w:color="auto" w:fill="BFBFBF" w:themeFill="background1" w:themeFillShade="BF"/>
-          </w:tcPr>
-          <w:p>
-            <w:pPr>
-              <w:spacing w:line="276" w:lineRule="auto"/>
-              <w:rPr>
-                <w:rFonts w:asciiTheme="minorHAnsi" w:hAnsiTheme="minorHAnsi"/>
-                <w:b/>
-                <w:sz w:val="22"/>
-                <w:szCs w:val="22"/>
-              </w:rPr>
-            </w:pPr>
             <w:r>
               <w:rPr>
                 <w:rFonts w:asciiTheme="minorHAnsi" w:hAnsiTheme="minorHAnsi"/>
@@ -578,7 +510,11 @@
         </w:tc>
       </w:tr>
     </w:tbl>
-    <w:p/>
+    <w:p>
+      <w:r>
+        <w:t>Receiver $Receiver_Value</w:t>
+      </w:r>
+    </w:p>
     <w:sectPr>
       <w:pgSz w:w="12240" w:h="15840"/>
       <w:pgMar w:top="1440" w:right="1440" w:bottom="1440" w:left="1440" w:header="720" w:footer="720" w:gutter="0"/>

</xml_diff>